<commit_message>
+finalized transformations; +started log regression
</commit_message>
<xml_diff>
--- a/ft_ds_case_notes.docx
+++ b/ft_ds_case_notes.docx
@@ -145,6 +145,161 @@
         <w:t xml:space="preserve"> – assumes no duplicates in column names</w:t>
       </w:r>
     </w:p>
+    <w:p/>
+    <w:p>
+      <w:r>
+        <w:t>TOD</w:t>
+      </w:r>
+      <w:r>
+        <w:t>O</w:t>
+      </w:r>
+      <w:r>
+        <w:t>:</w:t>
+      </w:r>
+    </w:p>
+    <w:p>
+      <w:pPr>
+        <w:pStyle w:val="ListParagraph"/>
+        <w:numPr>
+          <w:ilvl w:val="0"/>
+          <w:numId w:val="2"/>
+        </w:numPr>
+      </w:pPr>
+      <w:r>
+        <w:t>Determining key factors:</w:t>
+      </w:r>
+    </w:p>
+    <w:p>
+      <w:pPr>
+        <w:pStyle w:val="ListParagraph"/>
+        <w:numPr>
+          <w:ilvl w:val="1"/>
+          <w:numId w:val="2"/>
+        </w:numPr>
+      </w:pPr>
+      <w:r>
+        <w:t>Add B0 coefficient?</w:t>
+      </w:r>
+    </w:p>
+    <w:p>
+      <w:pPr>
+        <w:pStyle w:val="ListParagraph"/>
+        <w:numPr>
+          <w:ilvl w:val="1"/>
+          <w:numId w:val="2"/>
+        </w:numPr>
+      </w:pPr>
+      <w:r>
+        <w:t>v179</w:t>
+      </w:r>
+      <w:r>
+        <w:t xml:space="preserve"> </w:t>
+      </w:r>
+      <w:r>
+        <w:t>–</w:t>
+      </w:r>
+      <w:r>
+        <w:t xml:space="preserve"> </w:t>
+      </w:r>
+      <w:r>
+        <w:t>94 dummies created – drop that variable? Find a generic way</w:t>
+      </w:r>
+    </w:p>
+    <w:p>
+      <w:pPr>
+        <w:pStyle w:val="ListParagraph"/>
+        <w:numPr>
+          <w:ilvl w:val="2"/>
+          <w:numId w:val="2"/>
+        </w:numPr>
+      </w:pPr>
+      <w:r>
+        <w:t>before creating dummies drop string columns that have to0 many unique categories</w:t>
+      </w:r>
+    </w:p>
+    <w:p>
+      <w:pPr>
+        <w:pStyle w:val="ListParagraph"/>
+        <w:numPr>
+          <w:ilvl w:val="1"/>
+          <w:numId w:val="2"/>
+        </w:numPr>
+      </w:pPr>
+      <w:r>
+        <w:t>text columns – replace ‘-‘, ‘+’, ‘ ’, … with ‘_’</w:t>
+      </w:r>
+    </w:p>
+    <w:p>
+      <w:pPr>
+        <w:pStyle w:val="ListParagraph"/>
+        <w:numPr>
+          <w:ilvl w:val="1"/>
+          <w:numId w:val="2"/>
+        </w:numPr>
+      </w:pPr>
+      <w:r>
+        <w:t>drop columns with too little variation?</w:t>
+      </w:r>
+    </w:p>
+    <w:p>
+      <w:pPr>
+        <w:pStyle w:val="ListParagraph"/>
+        <w:numPr>
+          <w:ilvl w:val="1"/>
+          <w:numId w:val="2"/>
+        </w:numPr>
+      </w:pPr>
+      <w:r>
+        <w:t>Remove FOR in Pandas to Orange conversion?</w:t>
+      </w:r>
+    </w:p>
+    <w:p>
+      <w:pPr>
+        <w:pStyle w:val="ListParagraph"/>
+        <w:numPr>
+          <w:ilvl w:val="1"/>
+          <w:numId w:val="2"/>
+        </w:numPr>
+      </w:pPr>
+      <w:r>
+        <w:t>Perform correlation across factors. Plot them. Drop similar factors.</w:t>
+      </w:r>
+    </w:p>
+    <w:p>
+      <w:pPr>
+        <w:pStyle w:val="ListParagraph"/>
+        <w:numPr>
+          <w:ilvl w:val="1"/>
+          <w:numId w:val="2"/>
+        </w:numPr>
+      </w:pPr>
+      <w:r>
+        <w:t>Using polynomial features?</w:t>
+      </w:r>
+    </w:p>
+    <w:p>
+      <w:pPr>
+        <w:pStyle w:val="ListParagraph"/>
+        <w:numPr>
+          <w:ilvl w:val="1"/>
+          <w:numId w:val="2"/>
+        </w:numPr>
+      </w:pPr>
+      <w:r>
+        <w:t>Remove outliers</w:t>
+      </w:r>
+      <w:bookmarkStart w:id="0" w:name="_GoBack"/>
+      <w:bookmarkEnd w:id="0"/>
+    </w:p>
+    <w:p>
+      <w:pPr>
+        <w:pStyle w:val="ListParagraph"/>
+        <w:numPr>
+          <w:ilvl w:val="0"/>
+          <w:numId w:val="2"/>
+        </w:numPr>
+      </w:pPr>
+    </w:p>
     <w:p>
       <w:r>
         <w:t>Questions:</w:t>
@@ -203,8 +358,6 @@
       <w:r>
         <w:t xml:space="preserve"> dataset0. So, for factor importance analysis and prediction we should use only inner join?</w:t>
       </w:r>
-      <w:bookmarkStart w:id="0" w:name="_GoBack"/>
-      <w:bookmarkEnd w:id="0"/>
     </w:p>
     <w:sectPr>
       <w:pgSz w:w="12240" w:h="15840"/>
@@ -335,7 +488,7 @@
         <w:rFonts w:ascii="Courier New" w:hAnsi="Courier New" w:cs="Courier New" w:hint="default"/>
       </w:rPr>
     </w:lvl>
-    <w:lvl w:ilvl="2" w:tplc="04090005" w:tentative="1">
+    <w:lvl w:ilvl="2" w:tplc="04090005">
       <w:start w:val="1"/>
       <w:numFmt w:val="bullet"/>
       <w:lvlText w:val=""/>

</xml_diff>

<commit_message>
first draft: +random forest for task 3 completed
</commit_message>
<xml_diff>
--- a/ft_ds_case_notes.docx
+++ b/ft_ds_case_notes.docx
@@ -79,7 +79,15 @@
         </w:numPr>
       </w:pPr>
       <w:r>
-        <w:t>Values – float or null (nan / na). Majority are NaN</w:t>
+        <w:t xml:space="preserve">Values – float or null (nan / na). Majority </w:t>
+      </w:r>
+      <w:proofErr w:type="gramStart"/>
+      <w:r>
+        <w:t>are</w:t>
+      </w:r>
+      <w:proofErr w:type="gramEnd"/>
+      <w:r>
+        <w:t xml:space="preserve"> NaN</w:t>
       </w:r>
     </w:p>
     <w:p>
@@ -166,6 +174,9 @@
         </w:numPr>
       </w:pPr>
       <w:r>
+        <w:t xml:space="preserve">Task 2 - </w:t>
+      </w:r>
+      <w:r>
         <w:t>Determining key factors:</w:t>
       </w:r>
     </w:p>
@@ -226,7 +237,15 @@
         </w:numPr>
       </w:pPr>
       <w:r>
-        <w:t>text columns – replace ‘-‘, ‘+’, ‘ ’, … with ‘_’</w:t>
+        <w:t>text columns – replace ‘</w:t>
+      </w:r>
+      <w:proofErr w:type="gramStart"/>
+      <w:r>
+        <w:t>-‘</w:t>
+      </w:r>
+      <w:proofErr w:type="gramEnd"/>
+      <w:r>
+        <w:t>, ‘+’, ‘ ’, … with ‘_’</w:t>
       </w:r>
     </w:p>
     <w:p>
@@ -287,6 +306,18 @@
       </w:pPr>
       <w:r>
         <w:t>Remove outliers</w:t>
+      </w:r>
+    </w:p>
+    <w:p>
+      <w:pPr>
+        <w:pStyle w:val="ListParagraph"/>
+        <w:numPr>
+          <w:ilvl w:val="0"/>
+          <w:numId w:val="2"/>
+        </w:numPr>
+      </w:pPr>
+      <w:r>
+        <w:t>Task 4 – improvements</w:t>
       </w:r>
       <w:bookmarkStart w:id="0" w:name="_GoBack"/>
       <w:bookmarkEnd w:id="0"/>
@@ -295,10 +326,13 @@
       <w:pPr>
         <w:pStyle w:val="ListParagraph"/>
         <w:numPr>
-          <w:ilvl w:val="0"/>
-          <w:numId w:val="2"/>
-        </w:numPr>
-      </w:pPr>
+          <w:ilvl w:val="1"/>
+          <w:numId w:val="2"/>
+        </w:numPr>
+      </w:pPr>
+      <w:r>
+        <w:t>Better handling of NAs</w:t>
+      </w:r>
     </w:p>
     <w:p>
       <w:r>

</xml_diff>

<commit_message>
+ replace '+' and '_'; + strings to lower case
</commit_message>
<xml_diff>
--- a/ft_ds_case_notes.docx
+++ b/ft_ds_case_notes.docx
@@ -2,6 +2,7 @@
 <file path=word/document.xml><?xml version="1.0" encoding="utf-8"?>
 <w:document xmlns:wpc="http://schemas.microsoft.com/office/word/2010/wordprocessingCanvas" xmlns:cx="http://schemas.microsoft.com/office/drawing/2014/chartex" xmlns:cx1="http://schemas.microsoft.com/office/drawing/2015/9/8/chartex" xmlns:cx2="http://schemas.microsoft.com/office/drawing/2015/10/21/chartex" xmlns:cx3="http://schemas.microsoft.com/office/drawing/2016/5/9/chartex" xmlns:cx4="http://schemas.microsoft.com/office/drawing/2016/5/10/chartex" xmlns:cx5="http://schemas.microsoft.com/office/drawing/2016/5/11/chartex" xmlns:cx6="http://schemas.microsoft.com/office/drawing/2016/5/12/chartex" xmlns:cx7="http://schemas.microsoft.com/office/drawing/2016/5/13/chartex" xmlns:cx8="http://schemas.microsoft.com/office/drawing/2016/5/14/chartex" xmlns:mc="http://schemas.openxmlformats.org/markup-compatibility/2006" xmlns:aink="http://schemas.microsoft.com/office/drawing/2016/ink" xmlns:am3d="http://schemas.microsoft.com/office/drawing/2017/model3d" xmlns:o="urn:schemas-microsoft-com:office:office" xmlns:r="http://schemas.openxmlformats.org/officeDocument/2006/relationships" xmlns:m="http://schemas.openxmlformats.org/officeDocument/2006/math" xmlns:v="urn:schemas-microsoft-com:vml" xmlns:wp14="http://schemas.microsoft.com/office/word/2010/wordprocessingDrawing" xmlns:wp="http://schemas.openxmlformats.org/drawingml/2006/wordprocessingDrawing" xmlns:w10="urn:schemas-microsoft-com:office:word" xmlns:w="http://schemas.openxmlformats.org/wordprocessingml/2006/main" xmlns:w14="http://schemas.microsoft.com/office/word/2010/wordml" xmlns:w15="http://schemas.microsoft.com/office/word/2012/wordml" xmlns:w16cid="http://schemas.microsoft.com/office/word/2016/wordml/cid" xmlns:w16se="http://schemas.microsoft.com/office/word/2015/wordml/symex" xmlns:wpg="http://schemas.microsoft.com/office/word/2010/wordprocessingGroup" xmlns:wpi="http://schemas.microsoft.com/office/word/2010/wordprocessingInk" xmlns:wne="http://schemas.microsoft.com/office/word/2006/wordml" xmlns:wps="http://schemas.microsoft.com/office/word/2010/wordprocessingShape" mc:Ignorable="w14 w15 w16se w16cid wp14">
   <w:body>
+    <w:p/>
     <w:p>
       <w:r>
         <w:t>Notes:</w:t>
@@ -153,6 +154,273 @@
         <w:t xml:space="preserve"> – assumes no duplicates in column names</w:t>
       </w:r>
     </w:p>
+    <w:p>
+      <w:pPr>
+        <w:pStyle w:val="ListParagraph"/>
+        <w:numPr>
+          <w:ilvl w:val="0"/>
+          <w:numId w:val="2"/>
+        </w:numPr>
+      </w:pPr>
+      <w:r>
+        <w:rPr>
+          <w:noProof/>
+        </w:rPr>
+        <w:drawing>
+          <wp:inline distT="0" distB="0" distL="0" distR="0" wp14:anchorId="15C4F90E" wp14:editId="08F7EAB5">
+            <wp:extent cx="2143185" cy="1038758"/>
+            <wp:effectExtent l="0" t="0" r="0" b="9525"/>
+            <wp:docPr id="1" name="Picture 1"/>
+            <wp:cNvGraphicFramePr>
+              <a:graphicFrameLocks xmlns:a="http://schemas.openxmlformats.org/drawingml/2006/main" noChangeAspect="1"/>
+            </wp:cNvGraphicFramePr>
+            <a:graphic xmlns:a="http://schemas.openxmlformats.org/drawingml/2006/main">
+              <a:graphicData uri="http://schemas.openxmlformats.org/drawingml/2006/picture">
+                <pic:pic xmlns:pic="http://schemas.openxmlformats.org/drawingml/2006/picture">
+                  <pic:nvPicPr>
+                    <pic:cNvPr id="1" name=""/>
+                    <pic:cNvPicPr/>
+                  </pic:nvPicPr>
+                  <pic:blipFill>
+                    <a:blip r:embed="rId5"/>
+                    <a:stretch>
+                      <a:fillRect/>
+                    </a:stretch>
+                  </pic:blipFill>
+                  <pic:spPr>
+                    <a:xfrm>
+                      <a:off x="0" y="0"/>
+                      <a:ext cx="2162232" cy="1047990"/>
+                    </a:xfrm>
+                    <a:prstGeom prst="rect">
+                      <a:avLst/>
+                    </a:prstGeom>
+                  </pic:spPr>
+                </pic:pic>
+              </a:graphicData>
+            </a:graphic>
+          </wp:inline>
+        </w:drawing>
+      </w:r>
+    </w:p>
+    <w:p>
+      <w:pPr>
+        <w:pStyle w:val="ListParagraph"/>
+        <w:numPr>
+          <w:ilvl w:val="0"/>
+          <w:numId w:val="2"/>
+        </w:numPr>
+      </w:pPr>
+      <w:r>
+        <w:t>With col_thresh (0.60</w:t>
+      </w:r>
+      <w:proofErr w:type="gramStart"/>
+      <w:r>
+        <w:t>)</w:t>
+      </w:r>
+      <w:r>
+        <w:t xml:space="preserve">  [</w:t>
+      </w:r>
+      <w:proofErr w:type="gramEnd"/>
+      <w:r>
+        <w:t>42 cols]</w:t>
+      </w:r>
+      <w:r>
+        <w:t>, and row_thresh (0.05) -&gt; Random Forest gives 0.855 on test. LogReg 0.848</w:t>
+      </w:r>
+    </w:p>
+    <w:p>
+      <w:pPr>
+        <w:pStyle w:val="ListParagraph"/>
+        <w:numPr>
+          <w:ilvl w:val="0"/>
+          <w:numId w:val="2"/>
+        </w:numPr>
+      </w:pPr>
+      <w:r>
+        <w:t>With col_thresh (0.70)</w:t>
+      </w:r>
+      <w:r>
+        <w:t xml:space="preserve"> [31 cols]</w:t>
+      </w:r>
+      <w:r>
+        <w:t>, and row_thresh (0.05) -&gt; Random Forest gives 0.8516 on test. LogReg 0.845</w:t>
+      </w:r>
+    </w:p>
+    <w:p>
+      <w:pPr>
+        <w:pStyle w:val="ListParagraph"/>
+        <w:numPr>
+          <w:ilvl w:val="0"/>
+          <w:numId w:val="2"/>
+        </w:numPr>
+      </w:pPr>
+      <w:r>
+        <w:t>With col_thresh (0.73) [4 cols], and row_thresh (0.05) -&gt; Random Forest gives 0.8516 on test. LogReg 0.8</w:t>
+      </w:r>
+      <w:r>
+        <w:t>516</w:t>
+      </w:r>
+    </w:p>
+    <w:p>
+      <w:pPr>
+        <w:pStyle w:val="ListParagraph"/>
+        <w:numPr>
+          <w:ilvl w:val="0"/>
+          <w:numId w:val="2"/>
+        </w:numPr>
+      </w:pPr>
+      <w:r>
+        <w:rPr>
+          <w:noProof/>
+        </w:rPr>
+        <w:drawing>
+          <wp:inline distT="0" distB="0" distL="0" distR="0" wp14:anchorId="5D80D884" wp14:editId="243CDF66">
+            <wp:extent cx="2501798" cy="1313055"/>
+            <wp:effectExtent l="0" t="0" r="0" b="1905"/>
+            <wp:docPr id="2" name="Picture 2"/>
+            <wp:cNvGraphicFramePr>
+              <a:graphicFrameLocks xmlns:a="http://schemas.openxmlformats.org/drawingml/2006/main" noChangeAspect="1"/>
+            </wp:cNvGraphicFramePr>
+            <a:graphic xmlns:a="http://schemas.openxmlformats.org/drawingml/2006/main">
+              <a:graphicData uri="http://schemas.openxmlformats.org/drawingml/2006/picture">
+                <pic:pic xmlns:pic="http://schemas.openxmlformats.org/drawingml/2006/picture">
+                  <pic:nvPicPr>
+                    <pic:cNvPr id="1" name=""/>
+                    <pic:cNvPicPr/>
+                  </pic:nvPicPr>
+                  <pic:blipFill>
+                    <a:blip r:embed="rId6"/>
+                    <a:stretch>
+                      <a:fillRect/>
+                    </a:stretch>
+                  </pic:blipFill>
+                  <pic:spPr>
+                    <a:xfrm>
+                      <a:off x="0" y="0"/>
+                      <a:ext cx="2516520" cy="1320782"/>
+                    </a:xfrm>
+                    <a:prstGeom prst="rect">
+                      <a:avLst/>
+                    </a:prstGeom>
+                  </pic:spPr>
+                </pic:pic>
+              </a:graphicData>
+            </a:graphic>
+          </wp:inline>
+        </w:drawing>
+      </w:r>
+    </w:p>
+    <w:p>
+      <w:pPr>
+        <w:pStyle w:val="ListParagraph"/>
+        <w:numPr>
+          <w:ilvl w:val="0"/>
+          <w:numId w:val="2"/>
+        </w:numPr>
+      </w:pPr>
+      <w:r>
+        <w:t>With col_thresh (0.60</w:t>
+      </w:r>
+      <w:proofErr w:type="gramStart"/>
+      <w:r>
+        <w:t>)  [</w:t>
+      </w:r>
+      <w:proofErr w:type="gramEnd"/>
+      <w:r>
+        <w:t>40 cols, 665 rows], and row_thresh (0.</w:t>
+      </w:r>
+      <w:r>
+        <w:t>30</w:t>
+      </w:r>
+      <w:r>
+        <w:t>) -&gt; Random Forest gives 0.8</w:t>
+      </w:r>
+      <w:r>
+        <w:t>346</w:t>
+      </w:r>
+      <w:r>
+        <w:t xml:space="preserve"> on test. LogReg 0.827</w:t>
+      </w:r>
+    </w:p>
+    <w:p>
+      <w:pPr>
+        <w:pStyle w:val="ListParagraph"/>
+        <w:numPr>
+          <w:ilvl w:val="0"/>
+          <w:numId w:val="2"/>
+        </w:numPr>
+      </w:pPr>
+      <w:r>
+        <w:rPr>
+          <w:noProof/>
+        </w:rPr>
+        <w:drawing>
+          <wp:inline distT="0" distB="0" distL="0" distR="0" wp14:anchorId="00448E96" wp14:editId="751729D7">
+            <wp:extent cx="2457907" cy="1213397"/>
+            <wp:effectExtent l="0" t="0" r="0" b="6350"/>
+            <wp:docPr id="3" name="Picture 3"/>
+            <wp:cNvGraphicFramePr>
+              <a:graphicFrameLocks xmlns:a="http://schemas.openxmlformats.org/drawingml/2006/main" noChangeAspect="1"/>
+            </wp:cNvGraphicFramePr>
+            <a:graphic xmlns:a="http://schemas.openxmlformats.org/drawingml/2006/main">
+              <a:graphicData uri="http://schemas.openxmlformats.org/drawingml/2006/picture">
+                <pic:pic xmlns:pic="http://schemas.openxmlformats.org/drawingml/2006/picture">
+                  <pic:nvPicPr>
+                    <pic:cNvPr id="1" name=""/>
+                    <pic:cNvPicPr/>
+                  </pic:nvPicPr>
+                  <pic:blipFill>
+                    <a:blip r:embed="rId7"/>
+                    <a:stretch>
+                      <a:fillRect/>
+                    </a:stretch>
+                  </pic:blipFill>
+                  <pic:spPr>
+                    <a:xfrm>
+                      <a:off x="0" y="0"/>
+                      <a:ext cx="2475923" cy="1222291"/>
+                    </a:xfrm>
+                    <a:prstGeom prst="rect">
+                      <a:avLst/>
+                    </a:prstGeom>
+                  </pic:spPr>
+                </pic:pic>
+              </a:graphicData>
+            </a:graphic>
+          </wp:inline>
+        </w:drawing>
+      </w:r>
+    </w:p>
+    <w:p>
+      <w:pPr>
+        <w:pStyle w:val="ListParagraph"/>
+        <w:numPr>
+          <w:ilvl w:val="0"/>
+          <w:numId w:val="2"/>
+        </w:numPr>
+      </w:pPr>
+      <w:r>
+        <w:t>With col_thresh (0.60</w:t>
+      </w:r>
+      <w:proofErr w:type="gramStart"/>
+      <w:r>
+        <w:t>)  [</w:t>
+      </w:r>
+      <w:proofErr w:type="gramEnd"/>
+      <w:r>
+        <w:t>44cols, 408 rows], and row_thresh (0.70) -&gt; Random Forest gives 0.878 on test. LogReg 0.8414</w:t>
+      </w:r>
+    </w:p>
+    <w:p>
+      <w:pPr>
+        <w:pStyle w:val="ListParagraph"/>
+        <w:numPr>
+          <w:ilvl w:val="0"/>
+          <w:numId w:val="2"/>
+        </w:numPr>
+      </w:pPr>
+    </w:p>
     <w:p/>
     <w:p>
       <w:r>
@@ -187,8 +455,14 @@
           <w:ilvl w:val="1"/>
           <w:numId w:val="2"/>
         </w:numPr>
-      </w:pPr>
-      <w:r>
+        <w:rPr>
+          <w:highlight w:val="darkGray"/>
+        </w:rPr>
+      </w:pPr>
+      <w:r>
+        <w:rPr>
+          <w:highlight w:val="darkGray"/>
+        </w:rPr>
         <w:t>Add B0 coefficient?</w:t>
       </w:r>
     </w:p>
@@ -235,16 +509,28 @@
           <w:ilvl w:val="1"/>
           <w:numId w:val="2"/>
         </w:numPr>
-      </w:pPr>
-      <w:r>
+        <w:rPr>
+          <w:highlight w:val="darkGray"/>
+        </w:rPr>
+      </w:pPr>
+      <w:r>
+        <w:rPr>
+          <w:highlight w:val="darkGray"/>
+        </w:rPr>
         <w:t>text columns – replace ‘</w:t>
       </w:r>
       <w:proofErr w:type="gramStart"/>
       <w:r>
+        <w:rPr>
+          <w:highlight w:val="darkGray"/>
+        </w:rPr>
         <w:t>-‘</w:t>
       </w:r>
       <w:proofErr w:type="gramEnd"/>
       <w:r>
+        <w:rPr>
+          <w:highlight w:val="darkGray"/>
+        </w:rPr>
         <w:t>, ‘+’, ‘ ’, … with ‘_’</w:t>
       </w:r>
     </w:p>
@@ -255,9 +541,15 @@
           <w:ilvl w:val="1"/>
           <w:numId w:val="2"/>
         </w:numPr>
-      </w:pPr>
-      <w:r>
-        <w:t>drop columns with too little variation?</w:t>
+        <w:rPr>
+          <w:highlight w:val="darkGray"/>
+        </w:rPr>
+      </w:pPr>
+      <w:r>
+        <w:rPr>
+          <w:highlight w:val="darkGray"/>
+        </w:rPr>
+        <w:t>strings -&gt; toLowerCase</w:t>
       </w:r>
     </w:p>
     <w:p>
@@ -269,58 +561,13 @@
         </w:numPr>
       </w:pPr>
       <w:r>
-        <w:t>Remove FOR in Pandas to Orange conversion?</w:t>
-      </w:r>
-    </w:p>
-    <w:p>
-      <w:pPr>
-        <w:pStyle w:val="ListParagraph"/>
-        <w:numPr>
-          <w:ilvl w:val="1"/>
-          <w:numId w:val="2"/>
-        </w:numPr>
-      </w:pPr>
-      <w:r>
-        <w:t>Perform correlation across factors. Plot them. Drop similar factors.</w:t>
-      </w:r>
-    </w:p>
-    <w:p>
-      <w:pPr>
-        <w:pStyle w:val="ListParagraph"/>
-        <w:numPr>
-          <w:ilvl w:val="1"/>
-          <w:numId w:val="2"/>
-        </w:numPr>
-      </w:pPr>
-      <w:r>
-        <w:t>Using polynomial features?</w:t>
-      </w:r>
-    </w:p>
-    <w:p>
-      <w:pPr>
-        <w:pStyle w:val="ListParagraph"/>
-        <w:numPr>
-          <w:ilvl w:val="1"/>
-          <w:numId w:val="2"/>
-        </w:numPr>
-      </w:pPr>
-      <w:r>
-        <w:t>Remove outliers</w:t>
-      </w:r>
-    </w:p>
-    <w:p>
-      <w:pPr>
-        <w:pStyle w:val="ListParagraph"/>
-        <w:numPr>
-          <w:ilvl w:val="0"/>
-          <w:numId w:val="2"/>
-        </w:numPr>
-      </w:pPr>
-      <w:r>
-        <w:t>Task 4 – improvements</w:t>
+        <w:t>drop columns with</w:t>
       </w:r>
       <w:bookmarkStart w:id="0" w:name="_GoBack"/>
       <w:bookmarkEnd w:id="0"/>
+      <w:r>
+        <w:t xml:space="preserve"> too little variation?</w:t>
+      </w:r>
     </w:p>
     <w:p>
       <w:pPr>
@@ -329,8 +576,98 @@
           <w:ilvl w:val="1"/>
           <w:numId w:val="2"/>
         </w:numPr>
-      </w:pPr>
-      <w:r>
+        <w:rPr>
+          <w:highlight w:val="green"/>
+        </w:rPr>
+      </w:pPr>
+      <w:r>
+        <w:rPr>
+          <w:highlight w:val="green"/>
+        </w:rPr>
+        <w:t>Remove FOR in Pandas to Orange conversion?</w:t>
+      </w:r>
+    </w:p>
+    <w:p>
+      <w:pPr>
+        <w:pStyle w:val="ListParagraph"/>
+        <w:numPr>
+          <w:ilvl w:val="1"/>
+          <w:numId w:val="2"/>
+        </w:numPr>
+        <w:rPr>
+          <w:highlight w:val="green"/>
+        </w:rPr>
+      </w:pPr>
+      <w:r>
+        <w:rPr>
+          <w:highlight w:val="green"/>
+        </w:rPr>
+        <w:t>Perform correlation across factors. Plot them. Drop similar factors.</w:t>
+      </w:r>
+    </w:p>
+    <w:p>
+      <w:pPr>
+        <w:pStyle w:val="ListParagraph"/>
+        <w:numPr>
+          <w:ilvl w:val="1"/>
+          <w:numId w:val="2"/>
+        </w:numPr>
+        <w:rPr>
+          <w:highlight w:val="darkGray"/>
+        </w:rPr>
+      </w:pPr>
+      <w:r>
+        <w:rPr>
+          <w:highlight w:val="darkGray"/>
+        </w:rPr>
+        <w:t>Using polynomial features?</w:t>
+      </w:r>
+    </w:p>
+    <w:p>
+      <w:pPr>
+        <w:pStyle w:val="ListParagraph"/>
+        <w:numPr>
+          <w:ilvl w:val="1"/>
+          <w:numId w:val="2"/>
+        </w:numPr>
+        <w:rPr>
+          <w:highlight w:val="darkGray"/>
+        </w:rPr>
+      </w:pPr>
+      <w:r>
+        <w:rPr>
+          <w:highlight w:val="darkGray"/>
+        </w:rPr>
+        <w:t>Remove outliers</w:t>
+      </w:r>
+    </w:p>
+    <w:p>
+      <w:pPr>
+        <w:pStyle w:val="ListParagraph"/>
+        <w:numPr>
+          <w:ilvl w:val="0"/>
+          <w:numId w:val="2"/>
+        </w:numPr>
+      </w:pPr>
+      <w:r>
+        <w:t>Task 4 – improvements</w:t>
+      </w:r>
+    </w:p>
+    <w:p>
+      <w:pPr>
+        <w:pStyle w:val="ListParagraph"/>
+        <w:numPr>
+          <w:ilvl w:val="1"/>
+          <w:numId w:val="2"/>
+        </w:numPr>
+        <w:rPr>
+          <w:highlight w:val="darkGray"/>
+        </w:rPr>
+      </w:pPr>
+      <w:r>
+        <w:rPr>
+          <w:highlight w:val="darkGray"/>
+        </w:rPr>
         <w:t>Better handling of NAs</w:t>
       </w:r>
     </w:p>
@@ -346,8 +683,14 @@
           <w:ilvl w:val="0"/>
           <w:numId w:val="1"/>
         </w:numPr>
-      </w:pPr>
-      <w:r>
+        <w:rPr>
+          <w:highlight w:val="darkGray"/>
+        </w:rPr>
+      </w:pPr>
+      <w:r>
+        <w:rPr>
+          <w:highlight w:val="darkGray"/>
+        </w:rPr>
         <w:t>Should we do inner join of task.app.data with task.cb.1 and task.cb.1? Or outer join?</w:t>
       </w:r>
     </w:p>
@@ -358,11 +701,20 @@
           <w:ilvl w:val="0"/>
           <w:numId w:val="1"/>
         </w:numPr>
-      </w:pPr>
-      <w:r>
+        <w:rPr>
+          <w:highlight w:val="darkGray"/>
+        </w:rPr>
+      </w:pPr>
+      <w:r>
+        <w:rPr>
+          <w:highlight w:val="darkGray"/>
+        </w:rPr>
         <w:t xml:space="preserve">When joining should </w:t>
       </w:r>
       <w:r>
+        <w:rPr>
+          <w:highlight w:val="darkGray"/>
+        </w:rPr>
         <w:t>we use key1+key2 as a unique key? Or we just separately add all values for key1 and then for key2?</w:t>
       </w:r>
     </w:p>
@@ -373,8 +725,14 @@
           <w:ilvl w:val="1"/>
           <w:numId w:val="1"/>
         </w:numPr>
-      </w:pPr>
-      <w:r>
+        <w:rPr>
+          <w:highlight w:val="darkGray"/>
+        </w:rPr>
+      </w:pPr>
+      <w:r>
+        <w:rPr>
+          <w:highlight w:val="darkGray"/>
+        </w:rPr>
         <w:t>We should add separately all values for key1 and key2 because dataset 1 has only key2 and dataset 2 has only key1</w:t>
       </w:r>
     </w:p>
@@ -385,11 +743,20 @@
           <w:ilvl w:val="0"/>
           <w:numId w:val="1"/>
         </w:numPr>
-      </w:pPr>
-      <w:r>
+        <w:rPr>
+          <w:highlight w:val="darkGray"/>
+        </w:rPr>
+      </w:pPr>
+      <w:r>
+        <w:rPr>
+          <w:highlight w:val="darkGray"/>
+        </w:rPr>
         <w:t>Response variable is only in</w:t>
       </w:r>
       <w:r>
+        <w:rPr>
+          <w:highlight w:val="darkGray"/>
+        </w:rPr>
         <w:t xml:space="preserve"> dataset0. So, for factor importance analysis and prediction we should use only inner join?</w:t>
       </w:r>
     </w:p>

</xml_diff>

<commit_message>
+graphs; +too many classes removed
</commit_message>
<xml_diff>
--- a/ft_ds_case_notes.docx
+++ b/ft_ds_case_notes.docx
@@ -473,20 +473,32 @@
           <w:ilvl w:val="1"/>
           <w:numId w:val="2"/>
         </w:numPr>
-      </w:pPr>
-      <w:r>
-        <w:t>v179</w:t>
-      </w:r>
-      <w:r>
+        <w:rPr>
+          <w:highlight w:val="green"/>
+        </w:rPr>
+      </w:pPr>
+      <w:r>
+        <w:rPr>
+          <w:highlight w:val="green"/>
+        </w:rPr>
+        <w:t xml:space="preserve">v179 </w:t>
+      </w:r>
+      <w:r>
+        <w:rPr>
+          <w:highlight w:val="green"/>
+        </w:rPr>
+        <w:t>–</w:t>
+      </w:r>
+      <w:r>
+        <w:rPr>
+          <w:highlight w:val="green"/>
+        </w:rPr>
         <w:t xml:space="preserve"> </w:t>
       </w:r>
       <w:r>
-        <w:t>–</w:t>
-      </w:r>
-      <w:r>
-        <w:t xml:space="preserve"> </w:t>
-      </w:r>
-      <w:r>
+        <w:rPr>
+          <w:highlight w:val="green"/>
+        </w:rPr>
         <w:t>94 dummies created – drop that variable? Find a generic way</w:t>
       </w:r>
     </w:p>
@@ -497,8 +509,14 @@
           <w:ilvl w:val="2"/>
           <w:numId w:val="2"/>
         </w:numPr>
-      </w:pPr>
-      <w:r>
+        <w:rPr>
+          <w:highlight w:val="green"/>
+        </w:rPr>
+      </w:pPr>
+      <w:r>
+        <w:rPr>
+          <w:highlight w:val="green"/>
+        </w:rPr>
         <w:t>before creating dummies drop string columns that have to0 many unique categories</w:t>
       </w:r>
     </w:p>
@@ -510,26 +528,44 @@
           <w:numId w:val="2"/>
         </w:numPr>
         <w:rPr>
-          <w:highlight w:val="darkGray"/>
-        </w:rPr>
-      </w:pPr>
-      <w:r>
-        <w:rPr>
-          <w:highlight w:val="darkGray"/>
+          <w:highlight w:val="yellow"/>
+        </w:rPr>
+      </w:pPr>
+      <w:r>
+        <w:rPr>
+          <w:highlight w:val="yellow"/>
+        </w:rPr>
+        <w:t>add graph showing the most important factors</w:t>
+      </w:r>
+    </w:p>
+    <w:p>
+      <w:pPr>
+        <w:pStyle w:val="ListParagraph"/>
+        <w:numPr>
+          <w:ilvl w:val="1"/>
+          <w:numId w:val="2"/>
+        </w:numPr>
+        <w:rPr>
+          <w:highlight w:val="green"/>
+        </w:rPr>
+      </w:pPr>
+      <w:r>
+        <w:rPr>
+          <w:highlight w:val="green"/>
         </w:rPr>
         <w:t>text columns – replace ‘</w:t>
       </w:r>
       <w:proofErr w:type="gramStart"/>
       <w:r>
         <w:rPr>
-          <w:highlight w:val="darkGray"/>
+          <w:highlight w:val="green"/>
         </w:rPr>
         <w:t>-‘</w:t>
       </w:r>
       <w:proofErr w:type="gramEnd"/>
       <w:r>
         <w:rPr>
-          <w:highlight w:val="darkGray"/>
+          <w:highlight w:val="green"/>
         </w:rPr>
         <w:t>, ‘+’, ‘ ’, … with ‘_’</w:t>
       </w:r>
@@ -542,12 +578,12 @@
           <w:numId w:val="2"/>
         </w:numPr>
         <w:rPr>
-          <w:highlight w:val="darkGray"/>
-        </w:rPr>
-      </w:pPr>
-      <w:r>
-        <w:rPr>
-          <w:highlight w:val="darkGray"/>
+          <w:highlight w:val="green"/>
+        </w:rPr>
+      </w:pPr>
+      <w:r>
+        <w:rPr>
+          <w:highlight w:val="green"/>
         </w:rPr>
         <w:t>strings -&gt; toLowerCase</w:t>
       </w:r>
@@ -559,14 +595,47 @@
           <w:ilvl w:val="1"/>
           <w:numId w:val="2"/>
         </w:numPr>
-      </w:pPr>
-      <w:r>
-        <w:t>drop columns with</w:t>
+        <w:rPr>
+          <w:highlight w:val="lightGray"/>
+        </w:rPr>
+      </w:pPr>
+      <w:r>
+        <w:rPr>
+          <w:highlight w:val="lightGray"/>
+        </w:rPr>
+        <w:t>drop columns with too little variation?</w:t>
+      </w:r>
+      <w:r>
+        <w:rPr>
+          <w:highlight w:val="lightGray"/>
+        </w:rPr>
+        <w:t xml:space="preserve"> (numeric)</w:t>
+      </w:r>
+      <w:r>
+        <w:rPr>
+          <w:highlight w:val="lightGray"/>
+        </w:rPr>
+        <w:t xml:space="preserve"> – little variation still can be useful</w:t>
+      </w:r>
+    </w:p>
+    <w:p>
+      <w:pPr>
+        <w:pStyle w:val="ListParagraph"/>
+        <w:numPr>
+          <w:ilvl w:val="1"/>
+          <w:numId w:val="2"/>
+        </w:numPr>
+      </w:pPr>
+      <w:r>
+        <w:t xml:space="preserve">drop string columns </w:t>
       </w:r>
       <w:bookmarkStart w:id="0" w:name="_GoBack"/>
       <w:bookmarkEnd w:id="0"/>
       <w:r>
-        <w:t xml:space="preserve"> too little variation?</w:t>
+        <w:t>with too many classes</w:t>
+      </w:r>
+      <w:r>
+        <w:t xml:space="preserve"> – check?</w:t>
       </w:r>
     </w:p>
     <w:p>

</xml_diff>

<commit_message>
+2 python scripts; +graph; +na counting
</commit_message>
<xml_diff>
--- a/ft_ds_case_notes.docx
+++ b/ft_ds_case_notes.docx
@@ -413,6 +413,11 @@
       </w:r>
     </w:p>
     <w:p>
+      <w:r>
+        <w:br w:type="page"/>
+      </w:r>
+    </w:p>
+    <w:p>
       <w:pPr>
         <w:pStyle w:val="ListParagraph"/>
         <w:numPr>
@@ -420,6 +425,303 @@
           <w:numId w:val="2"/>
         </w:numPr>
       </w:pPr>
+      <w:r>
+        <w:lastRenderedPageBreak/>
+        <w:t>Base case</w:t>
+      </w:r>
+    </w:p>
+    <w:p>
+      <w:pPr>
+        <w:pStyle w:val="ListParagraph"/>
+        <w:numPr>
+          <w:ilvl w:val="1"/>
+          <w:numId w:val="2"/>
+        </w:numPr>
+      </w:pPr>
+      <w:r>
+        <w:t>col_thresh=0.60, row_thresh=0.05</w:t>
+      </w:r>
+    </w:p>
+    <w:p>
+      <w:pPr>
+        <w:pStyle w:val="ListParagraph"/>
+        <w:numPr>
+          <w:ilvl w:val="1"/>
+          <w:numId w:val="2"/>
+        </w:numPr>
+      </w:pPr>
+      <w:r>
+        <w:t>majority class prediction:</w:t>
+      </w:r>
+    </w:p>
+    <w:p>
+      <w:pPr>
+        <w:pStyle w:val="ListParagraph"/>
+        <w:numPr>
+          <w:ilvl w:val="1"/>
+          <w:numId w:val="2"/>
+        </w:numPr>
+      </w:pPr>
+      <w:r>
+        <w:rPr>
+          <w:noProof/>
+        </w:rPr>
+        <w:drawing>
+          <wp:inline distT="0" distB="0" distL="0" distR="0" wp14:anchorId="0795ED72" wp14:editId="1010930B">
+            <wp:extent cx="2828925" cy="1371600"/>
+            <wp:effectExtent l="0" t="0" r="9525" b="0"/>
+            <wp:docPr id="4" name="Picture 4"/>
+            <wp:cNvGraphicFramePr>
+              <a:graphicFrameLocks xmlns:a="http://schemas.openxmlformats.org/drawingml/2006/main" noChangeAspect="1"/>
+            </wp:cNvGraphicFramePr>
+            <a:graphic xmlns:a="http://schemas.openxmlformats.org/drawingml/2006/main">
+              <a:graphicData uri="http://schemas.openxmlformats.org/drawingml/2006/picture">
+                <pic:pic xmlns:pic="http://schemas.openxmlformats.org/drawingml/2006/picture">
+                  <pic:nvPicPr>
+                    <pic:cNvPr id="1" name=""/>
+                    <pic:cNvPicPr/>
+                  </pic:nvPicPr>
+                  <pic:blipFill>
+                    <a:blip r:embed="rId8"/>
+                    <a:stretch>
+                      <a:fillRect/>
+                    </a:stretch>
+                  </pic:blipFill>
+                  <pic:spPr>
+                    <a:xfrm>
+                      <a:off x="0" y="0"/>
+                      <a:ext cx="2828925" cy="1371600"/>
+                    </a:xfrm>
+                    <a:prstGeom prst="rect">
+                      <a:avLst/>
+                    </a:prstGeom>
+                  </pic:spPr>
+                </pic:pic>
+              </a:graphicData>
+            </a:graphic>
+          </wp:inline>
+        </w:drawing>
+      </w:r>
+    </w:p>
+    <w:p>
+      <w:pPr>
+        <w:pStyle w:val="ListParagraph"/>
+        <w:numPr>
+          <w:ilvl w:val="1"/>
+          <w:numId w:val="2"/>
+        </w:numPr>
+      </w:pPr>
+      <w:r>
+        <w:t>Log_reg_l1:</w:t>
+      </w:r>
+    </w:p>
+    <w:p>
+      <w:pPr>
+        <w:pStyle w:val="ListParagraph"/>
+        <w:numPr>
+          <w:ilvl w:val="1"/>
+          <w:numId w:val="2"/>
+        </w:numPr>
+      </w:pPr>
+      <w:r>
+        <w:rPr>
+          <w:noProof/>
+        </w:rPr>
+        <w:drawing>
+          <wp:inline distT="0" distB="0" distL="0" distR="0" wp14:anchorId="37864EDE" wp14:editId="39D0EE0F">
+            <wp:extent cx="5650302" cy="843320"/>
+            <wp:effectExtent l="0" t="0" r="7620" b="0"/>
+            <wp:docPr id="8" name="Picture 8"/>
+            <wp:cNvGraphicFramePr>
+              <a:graphicFrameLocks xmlns:a="http://schemas.openxmlformats.org/drawingml/2006/main" noChangeAspect="1"/>
+            </wp:cNvGraphicFramePr>
+            <a:graphic xmlns:a="http://schemas.openxmlformats.org/drawingml/2006/main">
+              <a:graphicData uri="http://schemas.openxmlformats.org/drawingml/2006/picture">
+                <pic:pic xmlns:pic="http://schemas.openxmlformats.org/drawingml/2006/picture">
+                  <pic:nvPicPr>
+                    <pic:cNvPr id="1" name=""/>
+                    <pic:cNvPicPr/>
+                  </pic:nvPicPr>
+                  <pic:blipFill>
+                    <a:blip r:embed="rId9"/>
+                    <a:stretch>
+                      <a:fillRect/>
+                    </a:stretch>
+                  </pic:blipFill>
+                  <pic:spPr>
+                    <a:xfrm>
+                      <a:off x="0" y="0"/>
+                      <a:ext cx="5680641" cy="847848"/>
+                    </a:xfrm>
+                    <a:prstGeom prst="rect">
+                      <a:avLst/>
+                    </a:prstGeom>
+                  </pic:spPr>
+                </pic:pic>
+              </a:graphicData>
+            </a:graphic>
+          </wp:inline>
+        </w:drawing>
+      </w:r>
+    </w:p>
+    <w:p>
+      <w:pPr>
+        <w:pStyle w:val="ListParagraph"/>
+        <w:numPr>
+          <w:ilvl w:val="1"/>
+          <w:numId w:val="2"/>
+        </w:numPr>
+      </w:pPr>
+      <w:r>
+        <w:rPr>
+          <w:noProof/>
+        </w:rPr>
+        <w:drawing>
+          <wp:inline distT="0" distB="0" distL="0" distR="0" wp14:anchorId="78751745" wp14:editId="725E9E20">
+            <wp:extent cx="4105994" cy="683081"/>
+            <wp:effectExtent l="0" t="0" r="0" b="3175"/>
+            <wp:docPr id="9" name="Picture 9"/>
+            <wp:cNvGraphicFramePr>
+              <a:graphicFrameLocks xmlns:a="http://schemas.openxmlformats.org/drawingml/2006/main" noChangeAspect="1"/>
+            </wp:cNvGraphicFramePr>
+            <a:graphic xmlns:a="http://schemas.openxmlformats.org/drawingml/2006/main">
+              <a:graphicData uri="http://schemas.openxmlformats.org/drawingml/2006/picture">
+                <pic:pic xmlns:pic="http://schemas.openxmlformats.org/drawingml/2006/picture">
+                  <pic:nvPicPr>
+                    <pic:cNvPr id="1" name=""/>
+                    <pic:cNvPicPr/>
+                  </pic:nvPicPr>
+                  <pic:blipFill>
+                    <a:blip r:embed="rId10"/>
+                    <a:stretch>
+                      <a:fillRect/>
+                    </a:stretch>
+                  </pic:blipFill>
+                  <pic:spPr>
+                    <a:xfrm>
+                      <a:off x="0" y="0"/>
+                      <a:ext cx="4165561" cy="692991"/>
+                    </a:xfrm>
+                    <a:prstGeom prst="rect">
+                      <a:avLst/>
+                    </a:prstGeom>
+                  </pic:spPr>
+                </pic:pic>
+              </a:graphicData>
+            </a:graphic>
+          </wp:inline>
+        </w:drawing>
+      </w:r>
+    </w:p>
+    <w:p>
+      <w:pPr>
+        <w:pStyle w:val="ListParagraph"/>
+        <w:numPr>
+          <w:ilvl w:val="1"/>
+          <w:numId w:val="2"/>
+        </w:numPr>
+      </w:pPr>
+      <w:r>
+        <w:t>Random Forest:</w:t>
+      </w:r>
+    </w:p>
+    <w:p>
+      <w:pPr>
+        <w:pStyle w:val="ListParagraph"/>
+        <w:numPr>
+          <w:ilvl w:val="1"/>
+          <w:numId w:val="2"/>
+        </w:numPr>
+      </w:pPr>
+      <w:r>
+        <w:rPr>
+          <w:noProof/>
+        </w:rPr>
+        <w:drawing>
+          <wp:inline distT="0" distB="0" distL="0" distR="0" wp14:anchorId="333D0646" wp14:editId="77FF301A">
+            <wp:extent cx="5943600" cy="946150"/>
+            <wp:effectExtent l="0" t="0" r="0" b="6350"/>
+            <wp:docPr id="10" name="Picture 10"/>
+            <wp:cNvGraphicFramePr>
+              <a:graphicFrameLocks xmlns:a="http://schemas.openxmlformats.org/drawingml/2006/main" noChangeAspect="1"/>
+            </wp:cNvGraphicFramePr>
+            <a:graphic xmlns:a="http://schemas.openxmlformats.org/drawingml/2006/main">
+              <a:graphicData uri="http://schemas.openxmlformats.org/drawingml/2006/picture">
+                <pic:pic xmlns:pic="http://schemas.openxmlformats.org/drawingml/2006/picture">
+                  <pic:nvPicPr>
+                    <pic:cNvPr id="1" name=""/>
+                    <pic:cNvPicPr/>
+                  </pic:nvPicPr>
+                  <pic:blipFill>
+                    <a:blip r:embed="rId11"/>
+                    <a:stretch>
+                      <a:fillRect/>
+                    </a:stretch>
+                  </pic:blipFill>
+                  <pic:spPr>
+                    <a:xfrm>
+                      <a:off x="0" y="0"/>
+                      <a:ext cx="5943600" cy="946150"/>
+                    </a:xfrm>
+                    <a:prstGeom prst="rect">
+                      <a:avLst/>
+                    </a:prstGeom>
+                  </pic:spPr>
+                </pic:pic>
+              </a:graphicData>
+            </a:graphic>
+          </wp:inline>
+        </w:drawing>
+      </w:r>
+    </w:p>
+    <w:p>
+      <w:pPr>
+        <w:pStyle w:val="ListParagraph"/>
+        <w:numPr>
+          <w:ilvl w:val="1"/>
+          <w:numId w:val="2"/>
+        </w:numPr>
+      </w:pPr>
+      <w:r>
+        <w:rPr>
+          <w:noProof/>
+        </w:rPr>
+        <w:drawing>
+          <wp:inline distT="0" distB="0" distL="0" distR="0" wp14:anchorId="3199354D" wp14:editId="6E9A462D">
+            <wp:extent cx="4829175" cy="885825"/>
+            <wp:effectExtent l="0" t="0" r="9525" b="9525"/>
+            <wp:docPr id="11" name="Picture 11"/>
+            <wp:cNvGraphicFramePr>
+              <a:graphicFrameLocks xmlns:a="http://schemas.openxmlformats.org/drawingml/2006/main" noChangeAspect="1"/>
+            </wp:cNvGraphicFramePr>
+            <a:graphic xmlns:a="http://schemas.openxmlformats.org/drawingml/2006/main">
+              <a:graphicData uri="http://schemas.openxmlformats.org/drawingml/2006/picture">
+                <pic:pic xmlns:pic="http://schemas.openxmlformats.org/drawingml/2006/picture">
+                  <pic:nvPicPr>
+                    <pic:cNvPr id="1" name=""/>
+                    <pic:cNvPicPr/>
+                  </pic:nvPicPr>
+                  <pic:blipFill>
+                    <a:blip r:embed="rId12"/>
+                    <a:stretch>
+                      <a:fillRect/>
+                    </a:stretch>
+                  </pic:blipFill>
+                  <pic:spPr>
+                    <a:xfrm>
+                      <a:off x="0" y="0"/>
+                      <a:ext cx="4829175" cy="885825"/>
+                    </a:xfrm>
+                    <a:prstGeom prst="rect">
+                      <a:avLst/>
+                    </a:prstGeom>
+                  </pic:spPr>
+                </pic:pic>
+              </a:graphicData>
+            </a:graphic>
+          </wp:inline>
+        </w:drawing>
+      </w:r>
     </w:p>
     <w:p/>
     <w:p>
@@ -528,12 +830,12 @@
           <w:numId w:val="2"/>
         </w:numPr>
         <w:rPr>
-          <w:highlight w:val="yellow"/>
-        </w:rPr>
-      </w:pPr>
-      <w:r>
-        <w:rPr>
-          <w:highlight w:val="yellow"/>
+          <w:highlight w:val="green"/>
+        </w:rPr>
+      </w:pPr>
+      <w:r>
+        <w:rPr>
+          <w:highlight w:val="green"/>
         </w:rPr>
         <w:t>add graph showing the most important factors</w:t>
       </w:r>
@@ -627,12 +929,13 @@
         </w:numPr>
       </w:pPr>
       <w:r>
-        <w:t xml:space="preserve">drop string columns </w:t>
+        <w:lastRenderedPageBreak/>
+        <w:t>drop string co</w:t>
       </w:r>
       <w:bookmarkStart w:id="0" w:name="_GoBack"/>
       <w:bookmarkEnd w:id="0"/>
       <w:r>
-        <w:t>with too many classes</w:t>
+        <w:t>lumns with too many classes</w:t>
       </w:r>
       <w:r>
         <w:t xml:space="preserve"> – check?</w:t>
@@ -708,6 +1011,24 @@
           <w:highlight w:val="darkGray"/>
         </w:rPr>
         <w:t>Remove outliers</w:t>
+      </w:r>
+    </w:p>
+    <w:p>
+      <w:pPr>
+        <w:pStyle w:val="ListParagraph"/>
+        <w:numPr>
+          <w:ilvl w:val="1"/>
+          <w:numId w:val="2"/>
+        </w:numPr>
+        <w:rPr>
+          <w:highlight w:val="green"/>
+        </w:rPr>
+      </w:pPr>
+      <w:r>
+        <w:rPr>
+          <w:highlight w:val="green"/>
+        </w:rPr>
+        <w:t>Show number of NAs</w:t>
       </w:r>
     </w:p>
     <w:p>

</xml_diff>

<commit_message>
+model finished and was submitted
</commit_message>
<xml_diff>
--- a/ft_ds_case_notes.docx
+++ b/ft_ds_case_notes.docx
@@ -16,8 +16,13 @@
           <w:numId w:val="2"/>
         </w:numPr>
       </w:pPr>
-      <w:r>
-        <w:t>Dateset 0 – has both key1 and key2</w:t>
+      <w:proofErr w:type="spellStart"/>
+      <w:r>
+        <w:t>Dateset</w:t>
+      </w:r>
+      <w:proofErr w:type="spellEnd"/>
+      <w:r>
+        <w:t xml:space="preserve"> 0 – has both key1 and key2</w:t>
       </w:r>
       <w:r>
         <w:t>. It has some values and response as well</w:t>
@@ -80,7 +85,15 @@
         </w:numPr>
       </w:pPr>
       <w:r>
-        <w:t xml:space="preserve">Values – float or null (nan / na). Majority </w:t>
+        <w:t xml:space="preserve">Values – float or null (nan / </w:t>
+      </w:r>
+      <w:proofErr w:type="spellStart"/>
+      <w:r>
+        <w:t>na</w:t>
+      </w:r>
+      <w:proofErr w:type="spellEnd"/>
+      <w:r>
+        <w:t xml:space="preserve">). Majority </w:t>
       </w:r>
       <w:proofErr w:type="gramStart"/>
       <w:r>
@@ -88,8 +101,13 @@
       </w:r>
       <w:proofErr w:type="gramEnd"/>
       <w:r>
-        <w:t xml:space="preserve"> NaN</w:t>
-      </w:r>
+        <w:t xml:space="preserve"> </w:t>
+      </w:r>
+      <w:proofErr w:type="spellStart"/>
+      <w:r>
+        <w:t>NaN</w:t>
+      </w:r>
+      <w:proofErr w:type="spellEnd"/>
     </w:p>
     <w:p>
       <w:pPr>
@@ -108,8 +126,13 @@
       <w:r>
         <w:t xml:space="preserve"> </w:t>
       </w:r>
-      <w:r>
-        <w:t>hase only key1 and a lot of values for it</w:t>
+      <w:proofErr w:type="spellStart"/>
+      <w:r>
+        <w:t>hase</w:t>
+      </w:r>
+      <w:proofErr w:type="spellEnd"/>
+      <w:r>
+        <w:t xml:space="preserve"> only key1 and a lot of values for it</w:t>
       </w:r>
     </w:p>
     <w:p>
@@ -136,8 +159,13 @@
         <w:t xml:space="preserve">Values – mainly </w:t>
       </w:r>
       <w:r>
-        <w:t>text(string). Some floats and integer. Some columns are (mainly) NaN</w:t>
-      </w:r>
+        <w:t xml:space="preserve">text(string). Some floats and integer. Some columns are (mainly) </w:t>
+      </w:r>
+      <w:proofErr w:type="spellStart"/>
+      <w:r>
+        <w:t>NaN</w:t>
+      </w:r>
+      <w:proofErr w:type="spellEnd"/>
     </w:p>
     <w:p>
       <w:pPr>
@@ -147,9 +175,11 @@
           <w:numId w:val="2"/>
         </w:numPr>
       </w:pPr>
+      <w:proofErr w:type="spellStart"/>
       <w:r>
         <w:t>drop_NA_only_columns_and_rows</w:t>
       </w:r>
+      <w:proofErr w:type="spellEnd"/>
       <w:r>
         <w:t xml:space="preserve"> – assumes no duplicates in column names</w:t>
       </w:r>
@@ -212,7 +242,15 @@
         </w:numPr>
       </w:pPr>
       <w:r>
-        <w:t>With col_thresh (0.60</w:t>
+        <w:t xml:space="preserve">With </w:t>
+      </w:r>
+      <w:proofErr w:type="spellStart"/>
+      <w:r>
+        <w:t>col_thresh</w:t>
+      </w:r>
+      <w:proofErr w:type="spellEnd"/>
+      <w:r>
+        <w:t xml:space="preserve"> (0.60</w:t>
       </w:r>
       <w:proofErr w:type="gramStart"/>
       <w:r>
@@ -226,7 +264,23 @@
         <w:t>42 cols]</w:t>
       </w:r>
       <w:r>
-        <w:t>, and row_thresh (0.05) -&gt; Random Forest gives 0.855 on test. LogReg 0.848</w:t>
+        <w:t xml:space="preserve">, and </w:t>
+      </w:r>
+      <w:proofErr w:type="spellStart"/>
+      <w:r>
+        <w:t>row_thresh</w:t>
+      </w:r>
+      <w:proofErr w:type="spellEnd"/>
+      <w:r>
+        <w:t xml:space="preserve"> (0.05) -&gt; Random Forest gives 0.855 on test. </w:t>
+      </w:r>
+      <w:proofErr w:type="spellStart"/>
+      <w:r>
+        <w:t>LogReg</w:t>
+      </w:r>
+      <w:proofErr w:type="spellEnd"/>
+      <w:r>
+        <w:t xml:space="preserve"> 0.848</w:t>
       </w:r>
     </w:p>
     <w:p>
@@ -238,13 +292,37 @@
         </w:numPr>
       </w:pPr>
       <w:r>
-        <w:t>With col_thresh (0.70)</w:t>
+        <w:t xml:space="preserve">With </w:t>
+      </w:r>
+      <w:proofErr w:type="spellStart"/>
+      <w:r>
+        <w:t>col_thresh</w:t>
+      </w:r>
+      <w:proofErr w:type="spellEnd"/>
+      <w:r>
+        <w:t xml:space="preserve"> (0.70)</w:t>
       </w:r>
       <w:r>
         <w:t xml:space="preserve"> [31 cols]</w:t>
       </w:r>
       <w:r>
-        <w:t>, and row_thresh (0.05) -&gt; Random Forest gives 0.8516 on test. LogReg 0.845</w:t>
+        <w:t xml:space="preserve">, and </w:t>
+      </w:r>
+      <w:proofErr w:type="spellStart"/>
+      <w:r>
+        <w:t>row_thresh</w:t>
+      </w:r>
+      <w:proofErr w:type="spellEnd"/>
+      <w:r>
+        <w:t xml:space="preserve"> (0.05) -&gt; Random Forest gives 0.8516 on test. </w:t>
+      </w:r>
+      <w:proofErr w:type="spellStart"/>
+      <w:r>
+        <w:t>LogReg</w:t>
+      </w:r>
+      <w:proofErr w:type="spellEnd"/>
+      <w:r>
+        <w:t xml:space="preserve"> 0.845</w:t>
       </w:r>
     </w:p>
     <w:p>
@@ -256,7 +334,31 @@
         </w:numPr>
       </w:pPr>
       <w:r>
-        <w:t>With col_thresh (0.73) [4 cols], and row_thresh (0.05) -&gt; Random Forest gives 0.8516 on test. LogReg 0.8</w:t>
+        <w:t xml:space="preserve">With </w:t>
+      </w:r>
+      <w:proofErr w:type="spellStart"/>
+      <w:r>
+        <w:t>col_thresh</w:t>
+      </w:r>
+      <w:proofErr w:type="spellEnd"/>
+      <w:r>
+        <w:t xml:space="preserve"> (0.73) [4 cols], and </w:t>
+      </w:r>
+      <w:proofErr w:type="spellStart"/>
+      <w:r>
+        <w:t>row_thresh</w:t>
+      </w:r>
+      <w:proofErr w:type="spellEnd"/>
+      <w:r>
+        <w:t xml:space="preserve"> (0.05) -&gt; Random Forest gives 0.8516 on test. </w:t>
+      </w:r>
+      <w:proofErr w:type="spellStart"/>
+      <w:r>
+        <w:t>LogReg</w:t>
+      </w:r>
+      <w:proofErr w:type="spellEnd"/>
+      <w:r>
+        <w:t xml:space="preserve"> 0.8</w:t>
       </w:r>
       <w:r>
         <w:t>516</w:t>
@@ -320,7 +422,15 @@
         </w:numPr>
       </w:pPr>
       <w:r>
-        <w:t>With col_thresh (0.60</w:t>
+        <w:t xml:space="preserve">With </w:t>
+      </w:r>
+      <w:proofErr w:type="spellStart"/>
+      <w:r>
+        <w:t>col_thresh</w:t>
+      </w:r>
+      <w:proofErr w:type="spellEnd"/>
+      <w:r>
+        <w:t xml:space="preserve"> (0.60</w:t>
       </w:r>
       <w:proofErr w:type="gramStart"/>
       <w:r>
@@ -328,7 +438,15 @@
       </w:r>
       <w:proofErr w:type="gramEnd"/>
       <w:r>
-        <w:t>40 cols, 665 rows], and row_thresh (0.</w:t>
+        <w:t xml:space="preserve">40 cols, 665 rows], and </w:t>
+      </w:r>
+      <w:proofErr w:type="spellStart"/>
+      <w:r>
+        <w:t>row_thresh</w:t>
+      </w:r>
+      <w:proofErr w:type="spellEnd"/>
+      <w:r>
+        <w:t xml:space="preserve"> (0.</w:t>
       </w:r>
       <w:r>
         <w:t>30</w:t>
@@ -340,7 +458,15 @@
         <w:t>346</w:t>
       </w:r>
       <w:r>
-        <w:t xml:space="preserve"> on test. LogReg 0.827</w:t>
+        <w:t xml:space="preserve"> on test. </w:t>
+      </w:r>
+      <w:proofErr w:type="spellStart"/>
+      <w:r>
+        <w:t>LogReg</w:t>
+      </w:r>
+      <w:proofErr w:type="spellEnd"/>
+      <w:r>
+        <w:t xml:space="preserve"> 0.827</w:t>
       </w:r>
     </w:p>
     <w:p>
@@ -401,7 +527,15 @@
         </w:numPr>
       </w:pPr>
       <w:r>
-        <w:t>With col_thresh (0.60</w:t>
+        <w:t xml:space="preserve">With </w:t>
+      </w:r>
+      <w:proofErr w:type="spellStart"/>
+      <w:r>
+        <w:t>col_thresh</w:t>
+      </w:r>
+      <w:proofErr w:type="spellEnd"/>
+      <w:r>
+        <w:t xml:space="preserve"> (0.60</w:t>
       </w:r>
       <w:proofErr w:type="gramStart"/>
       <w:r>
@@ -409,7 +543,23 @@
       </w:r>
       <w:proofErr w:type="gramEnd"/>
       <w:r>
-        <w:t>44cols, 408 rows], and row_thresh (0.70) -&gt; Random Forest gives 0.878 on test. LogReg 0.8414</w:t>
+        <w:t xml:space="preserve">44cols, 408 rows], and </w:t>
+      </w:r>
+      <w:proofErr w:type="spellStart"/>
+      <w:r>
+        <w:t>row_thresh</w:t>
+      </w:r>
+      <w:proofErr w:type="spellEnd"/>
+      <w:r>
+        <w:t xml:space="preserve"> (0.70) -&gt; Random Forest gives 0.878 on test. </w:t>
+      </w:r>
+      <w:proofErr w:type="spellStart"/>
+      <w:r>
+        <w:t>LogReg</w:t>
+      </w:r>
+      <w:proofErr w:type="spellEnd"/>
+      <w:r>
+        <w:t xml:space="preserve"> 0.8414</w:t>
       </w:r>
     </w:p>
     <w:p>
@@ -438,8 +588,21 @@
           <w:numId w:val="2"/>
         </w:numPr>
       </w:pPr>
-      <w:r>
-        <w:t>col_thresh=0.60, row_thresh=0.05</w:t>
+      <w:proofErr w:type="spellStart"/>
+      <w:r>
+        <w:t>col_thresh</w:t>
+      </w:r>
+      <w:proofErr w:type="spellEnd"/>
+      <w:r>
+        <w:t xml:space="preserve">=0.60, </w:t>
+      </w:r>
+      <w:proofErr w:type="spellStart"/>
+      <w:r>
+        <w:t>row_thresh</w:t>
+      </w:r>
+      <w:proofErr w:type="spellEnd"/>
+      <w:r>
+        <w:t>=0.05</w:t>
       </w:r>
     </w:p>
     <w:p>
@@ -887,8 +1050,16 @@
         <w:rPr>
           <w:highlight w:val="green"/>
         </w:rPr>
-        <w:t>strings -&gt; toLowerCase</w:t>
-      </w:r>
+        <w:t xml:space="preserve">strings -&gt; </w:t>
+      </w:r>
+      <w:proofErr w:type="spellStart"/>
+      <w:r>
+        <w:rPr>
+          <w:highlight w:val="green"/>
+        </w:rPr>
+        <w:t>toLowerCase</w:t>
+      </w:r>
+      <w:proofErr w:type="spellEnd"/>
     </w:p>
     <w:p>
       <w:pPr>
@@ -927,17 +1098,23 @@
           <w:ilvl w:val="1"/>
           <w:numId w:val="2"/>
         </w:numPr>
-      </w:pPr>
-      <w:r>
-        <w:lastRenderedPageBreak/>
-        <w:t>drop string co</w:t>
-      </w:r>
+        <w:rPr>
+          <w:highlight w:val="green"/>
+        </w:rPr>
+      </w:pPr>
       <w:bookmarkStart w:id="0" w:name="_GoBack"/>
       <w:bookmarkEnd w:id="0"/>
       <w:r>
-        <w:t>lumns with too many classes</w:t>
-      </w:r>
-      <w:r>
+        <w:rPr>
+          <w:highlight w:val="green"/>
+        </w:rPr>
+        <w:lastRenderedPageBreak/>
+        <w:t>drop string columns with too many classes</w:t>
+      </w:r>
+      <w:r>
+        <w:rPr>
+          <w:highlight w:val="green"/>
+        </w:rPr>
         <w:t xml:space="preserve"> – check?</w:t>
       </w:r>
     </w:p>
@@ -1081,7 +1258,21 @@
         <w:rPr>
           <w:highlight w:val="darkGray"/>
         </w:rPr>
-        <w:t>Should we do inner join of task.app.data with task.cb.1 and task.cb.1? Or outer join?</w:t>
+        <w:t xml:space="preserve">Should we do inner join of </w:t>
+      </w:r>
+      <w:proofErr w:type="spellStart"/>
+      <w:r>
+        <w:rPr>
+          <w:highlight w:val="darkGray"/>
+        </w:rPr>
+        <w:t>task.app.data</w:t>
+      </w:r>
+      <w:proofErr w:type="spellEnd"/>
+      <w:r>
+        <w:rPr>
+          <w:highlight w:val="darkGray"/>
+        </w:rPr>
+        <w:t xml:space="preserve"> with task.cb.1 and task.cb.1? Or outer join?</w:t>
       </w:r>
     </w:p>
     <w:p>

</xml_diff>